<commit_message>
Further work on UI and functionality
</commit_message>
<xml_diff>
--- a/templates/appendix_1.docx
+++ b/templates/appendix_1.docx
@@ -48,23 +48,7 @@
       </w:pPr>
       <w:r>
         <w:rPr/>
-        <w:t>Приложение 5 к Акту отбора проб от {{</w:t>
-      </w:r>
-      <w:r>
-        <w:rPr/>
-        <w:t>report_date</w:t>
-      </w:r>
-      <w:r>
-        <w:rPr/>
-        <w:t>}} № {{rep</w:t>
-      </w:r>
-      <w:r>
-        <w:rPr/>
-        <w:t>ort_n</w:t>
-      </w:r>
-      <w:r>
-        <w:rPr/>
-        <w:t>}}</w:t>
+        <w:t>Приложение 5 к Акту отбора проб от {{report_date}} № {{report_n}}</w:t>
       </w:r>
     </w:p>
     <w:p>
@@ -113,15 +97,7 @@
       </w:pPr>
       <w:r>
         <w:rPr/>
-        <w:t>Дата выполнения измерений {{</w:t>
-      </w:r>
-      <w:r>
-        <w:rPr/>
-        <w:t xml:space="preserve">report_date </w:t>
-      </w:r>
-      <w:r>
-        <w:rPr/>
-        <w:t>}}</w:t>
+        <w:t>Дата выполнения измерений {{report_date }}</w:t>
       </w:r>
     </w:p>
     <w:p>
@@ -131,23 +107,7 @@
       </w:pPr>
       <w:r>
         <w:rPr/>
-        <w:t>Время выполнения измерений: начало {{</w:t>
-      </w:r>
-      <w:r>
-        <w:rPr/>
-        <w:t>start_time</w:t>
-      </w:r>
-      <w:r>
-        <w:rPr/>
-        <w:t>}}, окончание {{</w:t>
-      </w:r>
-      <w:r>
-        <w:rPr/>
-        <w:t>end_time</w:t>
-      </w:r>
-      <w:r>
-        <w:rPr/>
-        <w:t>}}</w:t>
+        <w:t>Время выполнения измерений: начало {{start_time}}, окончание {{end_time}}</w:t>
       </w:r>
     </w:p>
     <w:p>
@@ -186,7 +146,21 @@
         <w:rPr>
           <w:sz w:val="24"/>
         </w:rPr>
-        <w:t>1 Номер (название) источника: {{obj_name}}</w:t>
+        <w:t>1 Номер (название) источника: {{</w:t>
+      </w:r>
+      <w:bookmarkStart w:id="0" w:name="__DdeLink__1907_4089179251"/>
+      <w:r>
+        <w:rPr>
+          <w:sz w:val="24"/>
+        </w:rPr>
+        <w:t>obj_name</w:t>
+      </w:r>
+      <w:bookmarkEnd w:id="0"/>
+      <w:r>
+        <w:rPr>
+          <w:sz w:val="24"/>
+        </w:rPr>
+        <w:t>}}</w:t>
       </w:r>
     </w:p>
     <w:p>
@@ -201,7 +175,27 @@
         <w:rPr>
           <w:sz w:val="24"/>
         </w:rPr>
-        <w:t>2 Место измерения: газоход</w:t>
+        <w:t xml:space="preserve">2 Место измерения: </w:t>
+      </w:r>
+      <w:r>
+        <w:rPr>
+          <w:sz w:val="24"/>
+        </w:rPr>
+        <w:t>{{</w:t>
+      </w:r>
+      <w:bookmarkStart w:id="1" w:name="__DdeLink__1933_4089179251"/>
+      <w:r>
+        <w:rPr>
+          <w:sz w:val="24"/>
+        </w:rPr>
+        <w:t>obj_place</w:t>
+      </w:r>
+      <w:bookmarkEnd w:id="1"/>
+      <w:r>
+        <w:rPr>
+          <w:sz w:val="24"/>
+        </w:rPr>
+        <w:t>}}</w:t>
       </w:r>
     </w:p>
     <w:p>
@@ -212,7 +206,11 @@
       </w:pPr>
       <w:r>
         <w:rPr/>
-        <w:t>2.1 После вентилятора, после ГОУ, участок газохода горизонтальный</w:t>
+        <w:t xml:space="preserve">2.1 </w:t>
+      </w:r>
+      <w:r>
+        <w:rPr/>
+        <w:t>{{obj_place_det}}</w:t>
       </w:r>
     </w:p>
     <w:p>
@@ -231,11 +229,29 @@
           <w:sz w:val="28"/>
           <w:szCs w:val="28"/>
         </w:rPr>
-        <w:t>l</w:t>
+        <w:t>l:</w:t>
       </w:r>
       <w:r>
         <w:rPr/>
-        <w:t xml:space="preserve"> , мм:  50</w:t>
+        <w:t xml:space="preserve"> </w:t>
+      </w:r>
+      <w:r>
+        <w:rPr/>
+        <w:t>{{</w:t>
+      </w:r>
+      <w:bookmarkStart w:id="2" w:name="__DdeLink__1997_4089179251"/>
+      <w:r>
+        <w:rPr/>
+        <w:t>straight_l</w:t>
+      </w:r>
+      <w:bookmarkEnd w:id="2"/>
+      <w:r>
+        <w:rPr/>
+        <w:t xml:space="preserve">}} </w:t>
+      </w:r>
+      <w:r>
+        <w:rPr/>
+        <w:t>мм</w:t>
       </w:r>
     </w:p>
     <w:p>
@@ -264,17 +280,17 @@
         <w:tblLook w:val="0000"/>
       </w:tblPr>
       <w:tblGrid>
-        <w:gridCol w:w="486"/>
-        <w:gridCol w:w="1924"/>
+        <w:gridCol w:w="485"/>
+        <w:gridCol w:w="1925"/>
         <w:gridCol w:w="1004"/>
         <w:gridCol w:w="843"/>
         <w:gridCol w:w="845"/>
         <w:gridCol w:w="454"/>
-        <w:gridCol w:w="257"/>
+        <w:gridCol w:w="258"/>
         <w:gridCol w:w="1701"/>
         <w:gridCol w:w="970"/>
         <w:gridCol w:w="843"/>
-        <w:gridCol w:w="854"/>
+        <w:gridCol w:w="853"/>
       </w:tblGrid>
       <w:tr>
         <w:trPr/>
@@ -448,7 +464,28 @@
                 <w:i/>
                 <w:sz w:val="28"/>
               </w:rPr>
-              <w:t>А = 300 ,   В = 300</w:t>
+              <w:t xml:space="preserve">А = </w:t>
+            </w:r>
+            <w:r>
+              <w:rPr>
+                <w:i/>
+                <w:sz w:val="28"/>
+              </w:rPr>
+              <w:t>{{rect_A}}</w:t>
+            </w:r>
+            <w:r>
+              <w:rPr>
+                <w:i/>
+                <w:sz w:val="28"/>
+              </w:rPr>
+              <w:t xml:space="preserve"> ,   В = </w:t>
+            </w:r>
+            <w:r>
+              <w:rPr>
+                <w:i/>
+                <w:sz w:val="28"/>
+              </w:rPr>
+              <w:t>{{rect_B}}</w:t>
             </w:r>
           </w:p>
         </w:tc>
@@ -1964,7 +2001,7 @@
         </w:trPr>
         <w:tc>
           <w:tcPr>
-            <w:tcW w:w="486" w:type="dxa"/>
+            <w:tcW w:w="485" w:type="dxa"/>
             <w:tcBorders>
               <w:left w:val="single" w:sz="4" w:space="0" w:color="000000"/>
             </w:tcBorders>
@@ -1988,7 +2025,7 @@
         </w:tc>
         <w:tc>
           <w:tcPr>
-            <w:tcW w:w="1924" w:type="dxa"/>
+            <w:tcW w:w="1925" w:type="dxa"/>
             <w:tcBorders/>
           </w:tcPr>
           <w:p>
@@ -2078,7 +2115,7 @@
         </w:tc>
         <w:tc>
           <w:tcPr>
-            <w:tcW w:w="1958" w:type="dxa"/>
+            <w:tcW w:w="1959" w:type="dxa"/>
             <w:gridSpan w:val="2"/>
             <w:tcBorders/>
           </w:tcPr>
@@ -2129,7 +2166,7 @@
         </w:tc>
         <w:tc>
           <w:tcPr>
-            <w:tcW w:w="854" w:type="dxa"/>
+            <w:tcW w:w="853" w:type="dxa"/>
             <w:tcBorders/>
           </w:tcPr>
           <w:p>
@@ -2154,7 +2191,7 @@
         </w:trPr>
         <w:tc>
           <w:tcPr>
-            <w:tcW w:w="486" w:type="dxa"/>
+            <w:tcW w:w="485" w:type="dxa"/>
             <w:tcBorders>
               <w:left w:val="single" w:sz="4" w:space="0" w:color="000000"/>
             </w:tcBorders>
@@ -2174,7 +2211,7 @@
         </w:tc>
         <w:tc>
           <w:tcPr>
-            <w:tcW w:w="1924" w:type="dxa"/>
+            <w:tcW w:w="1925" w:type="dxa"/>
             <w:tcBorders>
               <w:right w:val="single" w:sz="4" w:space="0" w:color="000000"/>
             </w:tcBorders>
@@ -2285,7 +2322,7 @@
         </w:tc>
         <w:tc>
           <w:tcPr>
-            <w:tcW w:w="1958" w:type="dxa"/>
+            <w:tcW w:w="1959" w:type="dxa"/>
             <w:gridSpan w:val="2"/>
             <w:tcBorders/>
           </w:tcPr>
@@ -2307,7 +2344,7 @@
         </w:tc>
         <w:tc>
           <w:tcPr>
-            <w:tcW w:w="2667" w:type="dxa"/>
+            <w:tcW w:w="2666" w:type="dxa"/>
             <w:gridSpan w:val="3"/>
             <w:tcBorders>
               <w:top w:val="single" w:sz="4" w:space="0" w:color="000000"/>
@@ -2433,7 +2470,7 @@
         </w:tc>
         <w:tc>
           <w:tcPr>
-            <w:tcW w:w="1958" w:type="dxa"/>
+            <w:tcW w:w="1959" w:type="dxa"/>
             <w:gridSpan w:val="2"/>
             <w:tcBorders>
               <w:bottom w:val="single" w:sz="4" w:space="0" w:color="000000"/>
@@ -2482,7 +2519,7 @@
         </w:tc>
         <w:tc>
           <w:tcPr>
-            <w:tcW w:w="854" w:type="dxa"/>
+            <w:tcW w:w="853" w:type="dxa"/>
             <w:tcBorders>
               <w:bottom w:val="single" w:sz="4" w:space="0" w:color="000000"/>
             </w:tcBorders>
@@ -2594,7 +2631,7 @@
         </w:tc>
         <w:tc>
           <w:tcPr>
-            <w:tcW w:w="1958" w:type="dxa"/>
+            <w:tcW w:w="1959" w:type="dxa"/>
             <w:gridSpan w:val="2"/>
             <w:tcBorders/>
           </w:tcPr>
@@ -2635,7 +2672,7 @@
         </w:tc>
         <w:tc>
           <w:tcPr>
-            <w:tcW w:w="854" w:type="dxa"/>
+            <w:tcW w:w="853" w:type="dxa"/>
             <w:tcBorders/>
           </w:tcPr>
           <w:p>
@@ -2712,7 +2749,7 @@
         </w:trPr>
         <w:tc>
           <w:tcPr>
-            <w:tcW w:w="486" w:type="dxa"/>
+            <w:tcW w:w="485" w:type="dxa"/>
             <w:tcBorders>
               <w:top w:val="single" w:sz="4" w:space="0" w:color="000000"/>
               <w:left w:val="single" w:sz="4" w:space="0" w:color="000000"/>
@@ -2734,7 +2771,7 @@
         </w:tc>
         <w:tc>
           <w:tcPr>
-            <w:tcW w:w="2928" w:type="dxa"/>
+            <w:tcW w:w="2929" w:type="dxa"/>
             <w:gridSpan w:val="2"/>
             <w:tcBorders>
               <w:top w:val="single" w:sz="4" w:space="0" w:color="000000"/>
@@ -2832,7 +2869,7 @@
         </w:tc>
         <w:tc>
           <w:tcPr>
-            <w:tcW w:w="2928" w:type="dxa"/>
+            <w:tcW w:w="2929" w:type="dxa"/>
             <w:gridSpan w:val="3"/>
             <w:tcBorders>
               <w:top w:val="single" w:sz="4" w:space="0" w:color="000000"/>
@@ -2882,7 +2919,7 @@
         </w:tc>
         <w:tc>
           <w:tcPr>
-            <w:tcW w:w="854" w:type="dxa"/>
+            <w:tcW w:w="853" w:type="dxa"/>
             <w:tcBorders>
               <w:top w:val="single" w:sz="4" w:space="0" w:color="000000"/>
               <w:left w:val="single" w:sz="4" w:space="0" w:color="000000"/>
@@ -2915,7 +2952,7 @@
         </w:trPr>
         <w:tc>
           <w:tcPr>
-            <w:tcW w:w="486" w:type="dxa"/>
+            <w:tcW w:w="485" w:type="dxa"/>
             <w:tcBorders>
               <w:top w:val="single" w:sz="4" w:space="0" w:color="000000"/>
               <w:left w:val="single" w:sz="4" w:space="0" w:color="000000"/>
@@ -2937,7 +2974,7 @@
         </w:tc>
         <w:tc>
           <w:tcPr>
-            <w:tcW w:w="2928" w:type="dxa"/>
+            <w:tcW w:w="2929" w:type="dxa"/>
             <w:gridSpan w:val="2"/>
             <w:tcBorders>
               <w:top w:val="single" w:sz="4" w:space="0" w:color="000000"/>
@@ -3042,7 +3079,7 @@
         </w:tc>
         <w:tc>
           <w:tcPr>
-            <w:tcW w:w="2928" w:type="dxa"/>
+            <w:tcW w:w="2929" w:type="dxa"/>
             <w:gridSpan w:val="3"/>
             <w:tcBorders>
               <w:top w:val="single" w:sz="4" w:space="0" w:color="000000"/>
@@ -3108,7 +3145,7 @@
         </w:tc>
         <w:tc>
           <w:tcPr>
-            <w:tcW w:w="854" w:type="dxa"/>
+            <w:tcW w:w="853" w:type="dxa"/>
             <w:vMerge w:val="restart"/>
             <w:tcBorders>
               <w:top w:val="single" w:sz="4" w:space="0" w:color="000000"/>
@@ -3142,7 +3179,7 @@
         </w:trPr>
         <w:tc>
           <w:tcPr>
-            <w:tcW w:w="486" w:type="dxa"/>
+            <w:tcW w:w="485" w:type="dxa"/>
             <w:tcBorders>
               <w:left w:val="single" w:sz="4" w:space="0" w:color="000000"/>
             </w:tcBorders>
@@ -3162,7 +3199,7 @@
         </w:tc>
         <w:tc>
           <w:tcPr>
-            <w:tcW w:w="2928" w:type="dxa"/>
+            <w:tcW w:w="2929" w:type="dxa"/>
             <w:gridSpan w:val="2"/>
             <w:tcBorders>
               <w:right w:val="single" w:sz="4" w:space="0" w:color="000000"/>
@@ -3237,7 +3274,7 @@
         </w:tc>
         <w:tc>
           <w:tcPr>
-            <w:tcW w:w="2928" w:type="dxa"/>
+            <w:tcW w:w="2929" w:type="dxa"/>
             <w:gridSpan w:val="3"/>
             <w:tcBorders>
               <w:right w:val="single" w:sz="4" w:space="0" w:color="000000"/>
@@ -3293,7 +3330,7 @@
         </w:tc>
         <w:tc>
           <w:tcPr>
-            <w:tcW w:w="854" w:type="dxa"/>
+            <w:tcW w:w="853" w:type="dxa"/>
             <w:vMerge w:val="continue"/>
             <w:tcBorders>
               <w:top w:val="single" w:sz="4" w:space="0" w:color="000000"/>
@@ -3322,7 +3359,7 @@
         </w:trPr>
         <w:tc>
           <w:tcPr>
-            <w:tcW w:w="486" w:type="dxa"/>
+            <w:tcW w:w="485" w:type="dxa"/>
             <w:tcBorders>
               <w:left w:val="single" w:sz="4" w:space="0" w:color="000000"/>
             </w:tcBorders>
@@ -3342,7 +3379,7 @@
         </w:tc>
         <w:tc>
           <w:tcPr>
-            <w:tcW w:w="2928" w:type="dxa"/>
+            <w:tcW w:w="2929" w:type="dxa"/>
             <w:gridSpan w:val="2"/>
             <w:tcBorders>
               <w:right w:val="single" w:sz="4" w:space="0" w:color="000000"/>
@@ -3436,7 +3473,7 @@
         </w:tc>
         <w:tc>
           <w:tcPr>
-            <w:tcW w:w="2928" w:type="dxa"/>
+            <w:tcW w:w="2929" w:type="dxa"/>
             <w:gridSpan w:val="3"/>
             <w:tcBorders>
               <w:right w:val="single" w:sz="4" w:space="0" w:color="000000"/>
@@ -3496,7 +3533,7 @@
         </w:tc>
         <w:tc>
           <w:tcPr>
-            <w:tcW w:w="854" w:type="dxa"/>
+            <w:tcW w:w="853" w:type="dxa"/>
             <w:vMerge w:val="continue"/>
             <w:tcBorders>
               <w:top w:val="single" w:sz="4" w:space="0" w:color="000000"/>
@@ -3525,7 +3562,7 @@
         </w:trPr>
         <w:tc>
           <w:tcPr>
-            <w:tcW w:w="486" w:type="dxa"/>
+            <w:tcW w:w="485" w:type="dxa"/>
             <w:tcBorders>
               <w:left w:val="single" w:sz="4" w:space="0" w:color="000000"/>
               <w:bottom w:val="single" w:sz="4" w:space="0" w:color="000000"/>
@@ -3546,7 +3583,7 @@
         </w:tc>
         <w:tc>
           <w:tcPr>
-            <w:tcW w:w="2928" w:type="dxa"/>
+            <w:tcW w:w="2929" w:type="dxa"/>
             <w:gridSpan w:val="2"/>
             <w:tcBorders>
               <w:bottom w:val="single" w:sz="4" w:space="0" w:color="000000"/>
@@ -3632,7 +3669,7 @@
         </w:tc>
         <w:tc>
           <w:tcPr>
-            <w:tcW w:w="2928" w:type="dxa"/>
+            <w:tcW w:w="2929" w:type="dxa"/>
             <w:gridSpan w:val="3"/>
             <w:tcBorders>
               <w:bottom w:val="single" w:sz="4" w:space="0" w:color="000000"/>
@@ -3689,7 +3726,7 @@
         </w:tc>
         <w:tc>
           <w:tcPr>
-            <w:tcW w:w="854" w:type="dxa"/>
+            <w:tcW w:w="853" w:type="dxa"/>
             <w:vMerge w:val="continue"/>
             <w:tcBorders>
               <w:top w:val="single" w:sz="4" w:space="0" w:color="000000"/>
@@ -3718,7 +3755,7 @@
         </w:trPr>
         <w:tc>
           <w:tcPr>
-            <w:tcW w:w="486" w:type="dxa"/>
+            <w:tcW w:w="485" w:type="dxa"/>
             <w:tcBorders>
               <w:left w:val="single" w:sz="4" w:space="0" w:color="000000"/>
             </w:tcBorders>
@@ -3739,7 +3776,7 @@
         </w:tc>
         <w:tc>
           <w:tcPr>
-            <w:tcW w:w="2928" w:type="dxa"/>
+            <w:tcW w:w="2929" w:type="dxa"/>
             <w:gridSpan w:val="2"/>
             <w:tcBorders>
               <w:right w:val="single" w:sz="4" w:space="0" w:color="000000"/>
@@ -3854,7 +3891,7 @@
         </w:tc>
         <w:tc>
           <w:tcPr>
-            <w:tcW w:w="2928" w:type="dxa"/>
+            <w:tcW w:w="2929" w:type="dxa"/>
             <w:gridSpan w:val="3"/>
             <w:tcBorders>
               <w:right w:val="single" w:sz="4" w:space="0" w:color="000000"/>
@@ -3930,7 +3967,7 @@
         </w:tc>
         <w:tc>
           <w:tcPr>
-            <w:tcW w:w="854" w:type="dxa"/>
+            <w:tcW w:w="853" w:type="dxa"/>
             <w:vMerge w:val="restart"/>
             <w:tcBorders>
               <w:left w:val="single" w:sz="4" w:space="0" w:color="000000"/>
@@ -3963,7 +4000,7 @@
         </w:trPr>
         <w:tc>
           <w:tcPr>
-            <w:tcW w:w="486" w:type="dxa"/>
+            <w:tcW w:w="485" w:type="dxa"/>
             <w:tcBorders>
               <w:left w:val="single" w:sz="4" w:space="0" w:color="000000"/>
             </w:tcBorders>
@@ -3983,7 +4020,7 @@
         </w:tc>
         <w:tc>
           <w:tcPr>
-            <w:tcW w:w="2928" w:type="dxa"/>
+            <w:tcW w:w="2929" w:type="dxa"/>
             <w:gridSpan w:val="2"/>
             <w:tcBorders>
               <w:right w:val="single" w:sz="4" w:space="0" w:color="000000"/>
@@ -4063,7 +4100,7 @@
         </w:tc>
         <w:tc>
           <w:tcPr>
-            <w:tcW w:w="2928" w:type="dxa"/>
+            <w:tcW w:w="2929" w:type="dxa"/>
             <w:gridSpan w:val="3"/>
             <w:tcBorders>
               <w:right w:val="single" w:sz="4" w:space="0" w:color="000000"/>
@@ -4119,7 +4156,7 @@
         </w:tc>
         <w:tc>
           <w:tcPr>
-            <w:tcW w:w="854" w:type="dxa"/>
+            <w:tcW w:w="853" w:type="dxa"/>
             <w:vMerge w:val="continue"/>
             <w:tcBorders>
               <w:top w:val="single" w:sz="4" w:space="0" w:color="000000"/>
@@ -4146,7 +4183,7 @@
         </w:trPr>
         <w:tc>
           <w:tcPr>
-            <w:tcW w:w="486" w:type="dxa"/>
+            <w:tcW w:w="485" w:type="dxa"/>
             <w:tcBorders>
               <w:left w:val="single" w:sz="4" w:space="0" w:color="000000"/>
             </w:tcBorders>
@@ -4166,7 +4203,7 @@
         </w:tc>
         <w:tc>
           <w:tcPr>
-            <w:tcW w:w="2928" w:type="dxa"/>
+            <w:tcW w:w="2929" w:type="dxa"/>
             <w:gridSpan w:val="2"/>
             <w:tcBorders>
               <w:right w:val="single" w:sz="4" w:space="0" w:color="000000"/>
@@ -4262,7 +4299,7 @@
         </w:tc>
         <w:tc>
           <w:tcPr>
-            <w:tcW w:w="2928" w:type="dxa"/>
+            <w:tcW w:w="2929" w:type="dxa"/>
             <w:gridSpan w:val="3"/>
             <w:tcBorders>
               <w:right w:val="single" w:sz="4" w:space="0" w:color="000000"/>
@@ -4326,7 +4363,7 @@
         </w:tc>
         <w:tc>
           <w:tcPr>
-            <w:tcW w:w="854" w:type="dxa"/>
+            <w:tcW w:w="853" w:type="dxa"/>
             <w:vMerge w:val="continue"/>
             <w:tcBorders>
               <w:top w:val="single" w:sz="4" w:space="0" w:color="000000"/>
@@ -4353,7 +4390,7 @@
         </w:trPr>
         <w:tc>
           <w:tcPr>
-            <w:tcW w:w="486" w:type="dxa"/>
+            <w:tcW w:w="485" w:type="dxa"/>
             <w:tcBorders>
               <w:left w:val="single" w:sz="4" w:space="0" w:color="000000"/>
               <w:bottom w:val="single" w:sz="4" w:space="0" w:color="000000"/>
@@ -4374,7 +4411,7 @@
         </w:tc>
         <w:tc>
           <w:tcPr>
-            <w:tcW w:w="2928" w:type="dxa"/>
+            <w:tcW w:w="2929" w:type="dxa"/>
             <w:gridSpan w:val="2"/>
             <w:tcBorders>
               <w:bottom w:val="single" w:sz="4" w:space="0" w:color="000000"/>
@@ -4458,7 +4495,7 @@
         </w:tc>
         <w:tc>
           <w:tcPr>
-            <w:tcW w:w="2928" w:type="dxa"/>
+            <w:tcW w:w="2929" w:type="dxa"/>
             <w:gridSpan w:val="3"/>
             <w:tcBorders>
               <w:bottom w:val="single" w:sz="4" w:space="0" w:color="000000"/>
@@ -4515,7 +4552,7 @@
         </w:tc>
         <w:tc>
           <w:tcPr>
-            <w:tcW w:w="854" w:type="dxa"/>
+            <w:tcW w:w="853" w:type="dxa"/>
             <w:vMerge w:val="continue"/>
             <w:tcBorders>
               <w:top w:val="single" w:sz="4" w:space="0" w:color="000000"/>
@@ -4542,7 +4579,7 @@
         </w:trPr>
         <w:tc>
           <w:tcPr>
-            <w:tcW w:w="5813" w:type="dxa"/>
+            <w:tcW w:w="5814" w:type="dxa"/>
             <w:gridSpan w:val="7"/>
             <w:tcBorders>
               <w:left w:val="single" w:sz="4" w:space="0" w:color="000000"/>
@@ -4623,7 +4660,7 @@
         </w:tc>
         <w:tc>
           <w:tcPr>
-            <w:tcW w:w="854" w:type="dxa"/>
+            <w:tcW w:w="853" w:type="dxa"/>
             <w:tcBorders/>
           </w:tcPr>
           <w:p>
@@ -4649,7 +4686,7 @@
         </w:trPr>
         <w:tc>
           <w:tcPr>
-            <w:tcW w:w="5813" w:type="dxa"/>
+            <w:tcW w:w="5814" w:type="dxa"/>
             <w:gridSpan w:val="7"/>
             <w:tcBorders>
               <w:left w:val="single" w:sz="4" w:space="0" w:color="000000"/>
@@ -4803,7 +4840,7 @@
         </w:tc>
         <w:tc>
           <w:tcPr>
-            <w:tcW w:w="1697" w:type="dxa"/>
+            <w:tcW w:w="1696" w:type="dxa"/>
             <w:gridSpan w:val="2"/>
             <w:tcBorders>
               <w:top w:val="single" w:sz="4" w:space="0" w:color="000000"/>
@@ -4864,7 +4901,7 @@
         </w:trPr>
         <w:tc>
           <w:tcPr>
-            <w:tcW w:w="5813" w:type="dxa"/>
+            <w:tcW w:w="5814" w:type="dxa"/>
             <w:gridSpan w:val="7"/>
             <w:tcBorders>
               <w:bottom w:val="single" w:sz="4" w:space="0" w:color="000000"/>
@@ -4947,7 +4984,7 @@
         </w:tc>
         <w:tc>
           <w:tcPr>
-            <w:tcW w:w="854" w:type="dxa"/>
+            <w:tcW w:w="853" w:type="dxa"/>
             <w:tcBorders>
               <w:top w:val="single" w:sz="4" w:space="0" w:color="000000"/>
               <w:bottom w:val="single" w:sz="4" w:space="0" w:color="000000"/>
@@ -5994,22 +6031,22 @@
         <w:tblLook w:val="0000"/>
       </w:tblPr>
       <w:tblGrid>
-        <w:gridCol w:w="338"/>
-        <w:gridCol w:w="1078"/>
+        <w:gridCol w:w="337"/>
+        <w:gridCol w:w="1079"/>
         <w:gridCol w:w="1025"/>
-        <w:gridCol w:w="626"/>
+        <w:gridCol w:w="627"/>
         <w:gridCol w:w="624"/>
         <w:gridCol w:w="624"/>
         <w:gridCol w:w="624"/>
         <w:gridCol w:w="623"/>
         <w:gridCol w:w="624"/>
-        <w:gridCol w:w="624"/>
+        <w:gridCol w:w="625"/>
         <w:gridCol w:w="630"/>
         <w:gridCol w:w="782"/>
         <w:gridCol w:w="482"/>
         <w:gridCol w:w="482"/>
         <w:gridCol w:w="482"/>
-        <w:gridCol w:w="478"/>
+        <w:gridCol w:w="476"/>
       </w:tblGrid>
       <w:tr>
         <w:trPr/>
@@ -6058,7 +6095,7 @@
         </w:tc>
         <w:tc>
           <w:tcPr>
-            <w:tcW w:w="2498" w:type="dxa"/>
+            <w:tcW w:w="2499" w:type="dxa"/>
             <w:gridSpan w:val="4"/>
             <w:tcBorders>
               <w:top w:val="single" w:sz="18" w:space="0" w:color="000000"/>
@@ -6103,7 +6140,7 @@
         </w:tc>
         <w:tc>
           <w:tcPr>
-            <w:tcW w:w="5207" w:type="dxa"/>
+            <w:tcW w:w="5206" w:type="dxa"/>
             <w:gridSpan w:val="9"/>
             <w:tcBorders>
               <w:top w:val="single" w:sz="18" w:space="0" w:color="000000"/>
@@ -6175,7 +6212,7 @@
         <w:trPr/>
         <w:tc>
           <w:tcPr>
-            <w:tcW w:w="338" w:type="dxa"/>
+            <w:tcW w:w="337" w:type="dxa"/>
             <w:tcBorders>
               <w:left w:val="single" w:sz="18" w:space="0" w:color="000000"/>
             </w:tcBorders>
@@ -6208,7 +6245,7 @@
         </w:tc>
         <w:tc>
           <w:tcPr>
-            <w:tcW w:w="1078" w:type="dxa"/>
+            <w:tcW w:w="1079" w:type="dxa"/>
             <w:tcBorders>
               <w:left w:val="single" w:sz="6" w:space="0" w:color="000000"/>
             </w:tcBorders>
@@ -6323,7 +6360,7 @@
         </w:tc>
         <w:tc>
           <w:tcPr>
-            <w:tcW w:w="1874" w:type="dxa"/>
+            <w:tcW w:w="1875" w:type="dxa"/>
             <w:gridSpan w:val="3"/>
             <w:tcBorders>
               <w:left w:val="single" w:sz="6" w:space="0" w:color="000000"/>
@@ -6375,7 +6412,7 @@
         </w:tc>
         <w:tc>
           <w:tcPr>
-            <w:tcW w:w="3283" w:type="dxa"/>
+            <w:tcW w:w="3284" w:type="dxa"/>
             <w:gridSpan w:val="5"/>
             <w:tcBorders>
               <w:left w:val="single" w:sz="6" w:space="0" w:color="000000"/>
@@ -6403,7 +6440,7 @@
         </w:tc>
         <w:tc>
           <w:tcPr>
-            <w:tcW w:w="1924" w:type="dxa"/>
+            <w:tcW w:w="1922" w:type="dxa"/>
             <w:gridSpan w:val="4"/>
             <w:tcBorders>
               <w:bottom w:val="single" w:sz="6" w:space="0" w:color="000000"/>
@@ -6432,7 +6469,7 @@
         <w:trPr/>
         <w:tc>
           <w:tcPr>
-            <w:tcW w:w="338" w:type="dxa"/>
+            <w:tcW w:w="337" w:type="dxa"/>
             <w:tcBorders>
               <w:left w:val="single" w:sz="18" w:space="0" w:color="000000"/>
             </w:tcBorders>
@@ -6454,7 +6491,7 @@
         </w:tc>
         <w:tc>
           <w:tcPr>
-            <w:tcW w:w="1078" w:type="dxa"/>
+            <w:tcW w:w="1079" w:type="dxa"/>
             <w:tcBorders>
               <w:left w:val="single" w:sz="6" w:space="0" w:color="000000"/>
             </w:tcBorders>
@@ -6552,7 +6589,7 @@
         </w:tc>
         <w:tc>
           <w:tcPr>
-            <w:tcW w:w="626" w:type="dxa"/>
+            <w:tcW w:w="627" w:type="dxa"/>
             <w:tcBorders>
               <w:left w:val="single" w:sz="6" w:space="0" w:color="000000"/>
             </w:tcBorders>
@@ -6651,7 +6688,7 @@
         </w:tc>
         <w:tc>
           <w:tcPr>
-            <w:tcW w:w="2501" w:type="dxa"/>
+            <w:tcW w:w="2502" w:type="dxa"/>
             <w:gridSpan w:val="4"/>
             <w:tcBorders>
               <w:left w:val="single" w:sz="6" w:space="0" w:color="000000"/>
@@ -6779,7 +6816,7 @@
         </w:tc>
         <w:tc>
           <w:tcPr>
-            <w:tcW w:w="478" w:type="dxa"/>
+            <w:tcW w:w="476" w:type="dxa"/>
             <w:tcBorders>
               <w:right w:val="single" w:sz="18" w:space="0" w:color="000000"/>
             </w:tcBorders>
@@ -6805,7 +6842,7 @@
         <w:trPr/>
         <w:tc>
           <w:tcPr>
-            <w:tcW w:w="338" w:type="dxa"/>
+            <w:tcW w:w="337" w:type="dxa"/>
             <w:tcBorders>
               <w:left w:val="single" w:sz="18" w:space="0" w:color="000000"/>
             </w:tcBorders>
@@ -6827,7 +6864,7 @@
         </w:tc>
         <w:tc>
           <w:tcPr>
-            <w:tcW w:w="1078" w:type="dxa"/>
+            <w:tcW w:w="1079" w:type="dxa"/>
             <w:tcBorders>
               <w:left w:val="single" w:sz="6" w:space="0" w:color="000000"/>
             </w:tcBorders>
@@ -6924,7 +6961,7 @@
         </w:tc>
         <w:tc>
           <w:tcPr>
-            <w:tcW w:w="626" w:type="dxa"/>
+            <w:tcW w:w="627" w:type="dxa"/>
             <w:tcBorders>
               <w:left w:val="single" w:sz="6" w:space="0" w:color="000000"/>
             </w:tcBorders>
@@ -7066,7 +7103,7 @@
         </w:tc>
         <w:tc>
           <w:tcPr>
-            <w:tcW w:w="2501" w:type="dxa"/>
+            <w:tcW w:w="2502" w:type="dxa"/>
             <w:gridSpan w:val="4"/>
             <w:tcBorders>
               <w:top w:val="single" w:sz="6" w:space="0" w:color="000000"/>
@@ -7348,7 +7385,7 @@
         </w:tc>
         <w:tc>
           <w:tcPr>
-            <w:tcW w:w="478" w:type="dxa"/>
+            <w:tcW w:w="476" w:type="dxa"/>
             <w:tcBorders>
               <w:right w:val="single" w:sz="18" w:space="0" w:color="000000"/>
             </w:tcBorders>
@@ -7406,7 +7443,7 @@
         <w:trPr/>
         <w:tc>
           <w:tcPr>
-            <w:tcW w:w="338" w:type="dxa"/>
+            <w:tcW w:w="337" w:type="dxa"/>
             <w:tcBorders>
               <w:left w:val="single" w:sz="18" w:space="0" w:color="000000"/>
             </w:tcBorders>
@@ -7428,7 +7465,7 @@
         </w:tc>
         <w:tc>
           <w:tcPr>
-            <w:tcW w:w="1078" w:type="dxa"/>
+            <w:tcW w:w="1079" w:type="dxa"/>
             <w:tcBorders>
               <w:left w:val="single" w:sz="6" w:space="0" w:color="000000"/>
             </w:tcBorders>
@@ -7476,7 +7513,7 @@
         </w:tc>
         <w:tc>
           <w:tcPr>
-            <w:tcW w:w="626" w:type="dxa"/>
+            <w:tcW w:w="627" w:type="dxa"/>
             <w:tcBorders>
               <w:left w:val="single" w:sz="6" w:space="0" w:color="000000"/>
             </w:tcBorders>
@@ -7563,7 +7600,7 @@
         </w:tc>
         <w:tc>
           <w:tcPr>
-            <w:tcW w:w="1871" w:type="dxa"/>
+            <w:tcW w:w="1872" w:type="dxa"/>
             <w:gridSpan w:val="3"/>
             <w:tcBorders>
               <w:top w:val="single" w:sz="6" w:space="0" w:color="000000"/>
@@ -7718,7 +7755,7 @@
         </w:tc>
         <w:tc>
           <w:tcPr>
-            <w:tcW w:w="478" w:type="dxa"/>
+            <w:tcW w:w="476" w:type="dxa"/>
             <w:tcBorders>
               <w:right w:val="single" w:sz="18" w:space="0" w:color="000000"/>
             </w:tcBorders>
@@ -7743,7 +7780,7 @@
         <w:trPr/>
         <w:tc>
           <w:tcPr>
-            <w:tcW w:w="338" w:type="dxa"/>
+            <w:tcW w:w="337" w:type="dxa"/>
             <w:tcBorders>
               <w:left w:val="single" w:sz="18" w:space="0" w:color="000000"/>
               <w:bottom w:val="single" w:sz="18" w:space="0" w:color="000000"/>
@@ -7766,7 +7803,7 @@
         </w:tc>
         <w:tc>
           <w:tcPr>
-            <w:tcW w:w="1078" w:type="dxa"/>
+            <w:tcW w:w="1079" w:type="dxa"/>
             <w:tcBorders>
               <w:left w:val="single" w:sz="6" w:space="0" w:color="000000"/>
               <w:bottom w:val="single" w:sz="18" w:space="0" w:color="000000"/>
@@ -7816,7 +7853,7 @@
         </w:tc>
         <w:tc>
           <w:tcPr>
-            <w:tcW w:w="626" w:type="dxa"/>
+            <w:tcW w:w="627" w:type="dxa"/>
             <w:tcBorders>
               <w:left w:val="single" w:sz="6" w:space="0" w:color="000000"/>
               <w:bottom w:val="single" w:sz="18" w:space="0" w:color="000000"/>
@@ -7974,7 +8011,7 @@
         </w:tc>
         <w:tc>
           <w:tcPr>
-            <w:tcW w:w="624" w:type="dxa"/>
+            <w:tcW w:w="625" w:type="dxa"/>
             <w:tcBorders>
               <w:left w:val="single" w:sz="6" w:space="0" w:color="000000"/>
               <w:bottom w:val="single" w:sz="18" w:space="0" w:color="000000"/>
@@ -8125,7 +8162,7 @@
         </w:tc>
         <w:tc>
           <w:tcPr>
-            <w:tcW w:w="478" w:type="dxa"/>
+            <w:tcW w:w="476" w:type="dxa"/>
             <w:tcBorders>
               <w:bottom w:val="single" w:sz="18" w:space="0" w:color="000000"/>
               <w:right w:val="single" w:sz="18" w:space="0" w:color="000000"/>
@@ -8153,7 +8190,7 @@
         </w:trPr>
         <w:tc>
           <w:tcPr>
-            <w:tcW w:w="338" w:type="dxa"/>
+            <w:tcW w:w="337" w:type="dxa"/>
             <w:tcBorders>
               <w:left w:val="single" w:sz="6" w:space="0" w:color="000000"/>
             </w:tcBorders>
@@ -8181,7 +8218,7 @@
         </w:tc>
         <w:tc>
           <w:tcPr>
-            <w:tcW w:w="1078" w:type="dxa"/>
+            <w:tcW w:w="1079" w:type="dxa"/>
             <w:tcBorders>
               <w:top w:val="single" w:sz="6" w:space="0" w:color="000000"/>
               <w:left w:val="single" w:sz="6" w:space="0" w:color="000000"/>
@@ -8245,7 +8282,7 @@
         </w:tc>
         <w:tc>
           <w:tcPr>
-            <w:tcW w:w="626" w:type="dxa"/>
+            <w:tcW w:w="627" w:type="dxa"/>
             <w:tcBorders>
               <w:top w:val="single" w:sz="6" w:space="0" w:color="000000"/>
               <w:left w:val="single" w:sz="6" w:space="0" w:color="000000"/>
@@ -8435,7 +8472,7 @@
         </w:tc>
         <w:tc>
           <w:tcPr>
-            <w:tcW w:w="624" w:type="dxa"/>
+            <w:tcW w:w="625" w:type="dxa"/>
             <w:tcBorders>
               <w:top w:val="single" w:sz="6" w:space="0" w:color="000000"/>
               <w:left w:val="single" w:sz="6" w:space="0" w:color="000000"/>
@@ -8624,7 +8661,7 @@
         </w:tc>
         <w:tc>
           <w:tcPr>
-            <w:tcW w:w="478" w:type="dxa"/>
+            <w:tcW w:w="476" w:type="dxa"/>
             <w:tcBorders>
               <w:top w:val="single" w:sz="6" w:space="0" w:color="000000"/>
               <w:left w:val="single" w:sz="6" w:space="0" w:color="000000"/>
@@ -8663,7 +8700,7 @@
         </w:trPr>
         <w:tc>
           <w:tcPr>
-            <w:tcW w:w="338" w:type="dxa"/>
+            <w:tcW w:w="337" w:type="dxa"/>
             <w:tcBorders>
               <w:top w:val="single" w:sz="6" w:space="0" w:color="000000"/>
               <w:left w:val="single" w:sz="6" w:space="0" w:color="000000"/>
@@ -8693,7 +8730,7 @@
         </w:tc>
         <w:tc>
           <w:tcPr>
-            <w:tcW w:w="1078" w:type="dxa"/>
+            <w:tcW w:w="1079" w:type="dxa"/>
             <w:tcBorders>
               <w:top w:val="single" w:sz="6" w:space="0" w:color="000000"/>
               <w:left w:val="single" w:sz="6" w:space="0" w:color="000000"/>
@@ -8761,7 +8798,7 @@
         </w:tc>
         <w:tc>
           <w:tcPr>
-            <w:tcW w:w="626" w:type="dxa"/>
+            <w:tcW w:w="627" w:type="dxa"/>
             <w:tcBorders>
               <w:top w:val="single" w:sz="6" w:space="0" w:color="000000"/>
               <w:left w:val="single" w:sz="6" w:space="0" w:color="000000"/>
@@ -8963,7 +9000,7 @@
         </w:tc>
         <w:tc>
           <w:tcPr>
-            <w:tcW w:w="624" w:type="dxa"/>
+            <w:tcW w:w="625" w:type="dxa"/>
             <w:tcBorders>
               <w:top w:val="single" w:sz="6" w:space="0" w:color="000000"/>
               <w:left w:val="single" w:sz="6" w:space="0" w:color="000000"/>
@@ -9164,7 +9201,7 @@
         </w:tc>
         <w:tc>
           <w:tcPr>
-            <w:tcW w:w="478" w:type="dxa"/>
+            <w:tcW w:w="476" w:type="dxa"/>
             <w:tcBorders>
               <w:top w:val="single" w:sz="6" w:space="0" w:color="000000"/>
               <w:left w:val="single" w:sz="6" w:space="0" w:color="000000"/>
@@ -9203,7 +9240,7 @@
         </w:trPr>
         <w:tc>
           <w:tcPr>
-            <w:tcW w:w="338" w:type="dxa"/>
+            <w:tcW w:w="337" w:type="dxa"/>
             <w:tcBorders>
               <w:left w:val="single" w:sz="6" w:space="0" w:color="000000"/>
             </w:tcBorders>
@@ -9231,7 +9268,7 @@
         </w:tc>
         <w:tc>
           <w:tcPr>
-            <w:tcW w:w="1078" w:type="dxa"/>
+            <w:tcW w:w="1079" w:type="dxa"/>
             <w:tcBorders>
               <w:left w:val="single" w:sz="6" w:space="0" w:color="000000"/>
               <w:right w:val="single" w:sz="6" w:space="0" w:color="000000"/>
@@ -9294,7 +9331,7 @@
         </w:tc>
         <w:tc>
           <w:tcPr>
-            <w:tcW w:w="626" w:type="dxa"/>
+            <w:tcW w:w="627" w:type="dxa"/>
             <w:tcBorders>
               <w:left w:val="single" w:sz="6" w:space="0" w:color="000000"/>
               <w:right w:val="single" w:sz="6" w:space="0" w:color="000000"/>
@@ -9481,7 +9518,7 @@
         </w:tc>
         <w:tc>
           <w:tcPr>
-            <w:tcW w:w="624" w:type="dxa"/>
+            <w:tcW w:w="625" w:type="dxa"/>
             <w:tcBorders>
               <w:left w:val="single" w:sz="6" w:space="0" w:color="000000"/>
               <w:right w:val="single" w:sz="6" w:space="0" w:color="000000"/>
@@ -9667,7 +9704,7 @@
         </w:tc>
         <w:tc>
           <w:tcPr>
-            <w:tcW w:w="478" w:type="dxa"/>
+            <w:tcW w:w="476" w:type="dxa"/>
             <w:tcBorders>
               <w:left w:val="single" w:sz="6" w:space="0" w:color="000000"/>
               <w:right w:val="single" w:sz="6" w:space="0" w:color="000000"/>
@@ -9704,7 +9741,7 @@
         </w:trPr>
         <w:tc>
           <w:tcPr>
-            <w:tcW w:w="338" w:type="dxa"/>
+            <w:tcW w:w="337" w:type="dxa"/>
             <w:tcBorders>
               <w:top w:val="single" w:sz="6" w:space="0" w:color="000000"/>
               <w:left w:val="single" w:sz="6" w:space="0" w:color="000000"/>
@@ -9734,7 +9771,7 @@
         </w:tc>
         <w:tc>
           <w:tcPr>
-            <w:tcW w:w="1078" w:type="dxa"/>
+            <w:tcW w:w="1079" w:type="dxa"/>
             <w:tcBorders>
               <w:top w:val="single" w:sz="6" w:space="0" w:color="000000"/>
               <w:left w:val="single" w:sz="6" w:space="0" w:color="000000"/>
@@ -9802,7 +9839,7 @@
         </w:tc>
         <w:tc>
           <w:tcPr>
-            <w:tcW w:w="626" w:type="dxa"/>
+            <w:tcW w:w="627" w:type="dxa"/>
             <w:tcBorders>
               <w:top w:val="single" w:sz="6" w:space="0" w:color="000000"/>
               <w:left w:val="single" w:sz="6" w:space="0" w:color="000000"/>
@@ -10004,7 +10041,7 @@
         </w:tc>
         <w:tc>
           <w:tcPr>
-            <w:tcW w:w="624" w:type="dxa"/>
+            <w:tcW w:w="625" w:type="dxa"/>
             <w:tcBorders>
               <w:top w:val="single" w:sz="6" w:space="0" w:color="000000"/>
               <w:left w:val="single" w:sz="6" w:space="0" w:color="000000"/>
@@ -10205,7 +10242,7 @@
         </w:tc>
         <w:tc>
           <w:tcPr>
-            <w:tcW w:w="478" w:type="dxa"/>
+            <w:tcW w:w="476" w:type="dxa"/>
             <w:tcBorders>
               <w:top w:val="single" w:sz="6" w:space="0" w:color="000000"/>
               <w:left w:val="single" w:sz="6" w:space="0" w:color="000000"/>
@@ -10244,7 +10281,7 @@
         </w:trPr>
         <w:tc>
           <w:tcPr>
-            <w:tcW w:w="338" w:type="dxa"/>
+            <w:tcW w:w="337" w:type="dxa"/>
             <w:tcBorders>
               <w:left w:val="single" w:sz="6" w:space="0" w:color="000000"/>
             </w:tcBorders>
@@ -10272,7 +10309,7 @@
         </w:tc>
         <w:tc>
           <w:tcPr>
-            <w:tcW w:w="1078" w:type="dxa"/>
+            <w:tcW w:w="1079" w:type="dxa"/>
             <w:tcBorders>
               <w:left w:val="single" w:sz="6" w:space="0" w:color="000000"/>
               <w:right w:val="single" w:sz="6" w:space="0" w:color="000000"/>
@@ -10335,7 +10372,7 @@
         </w:tc>
         <w:tc>
           <w:tcPr>
-            <w:tcW w:w="626" w:type="dxa"/>
+            <w:tcW w:w="627" w:type="dxa"/>
             <w:tcBorders>
               <w:left w:val="single" w:sz="6" w:space="0" w:color="000000"/>
               <w:right w:val="single" w:sz="6" w:space="0" w:color="000000"/>
@@ -10522,7 +10559,7 @@
         </w:tc>
         <w:tc>
           <w:tcPr>
-            <w:tcW w:w="624" w:type="dxa"/>
+            <w:tcW w:w="625" w:type="dxa"/>
             <w:tcBorders>
               <w:left w:val="single" w:sz="6" w:space="0" w:color="000000"/>
               <w:right w:val="single" w:sz="6" w:space="0" w:color="000000"/>
@@ -10708,7 +10745,7 @@
         </w:tc>
         <w:tc>
           <w:tcPr>
-            <w:tcW w:w="478" w:type="dxa"/>
+            <w:tcW w:w="476" w:type="dxa"/>
             <w:tcBorders>
               <w:left w:val="single" w:sz="6" w:space="0" w:color="000000"/>
               <w:right w:val="single" w:sz="6" w:space="0" w:color="000000"/>
@@ -10745,7 +10782,7 @@
         </w:trPr>
         <w:tc>
           <w:tcPr>
-            <w:tcW w:w="338" w:type="dxa"/>
+            <w:tcW w:w="337" w:type="dxa"/>
             <w:tcBorders>
               <w:top w:val="single" w:sz="6" w:space="0" w:color="000000"/>
               <w:left w:val="single" w:sz="6" w:space="0" w:color="000000"/>
@@ -10775,7 +10812,7 @@
         </w:tc>
         <w:tc>
           <w:tcPr>
-            <w:tcW w:w="1078" w:type="dxa"/>
+            <w:tcW w:w="1079" w:type="dxa"/>
             <w:tcBorders>
               <w:top w:val="single" w:sz="6" w:space="0" w:color="000000"/>
               <w:left w:val="single" w:sz="6" w:space="0" w:color="000000"/>
@@ -10843,7 +10880,7 @@
         </w:tc>
         <w:tc>
           <w:tcPr>
-            <w:tcW w:w="626" w:type="dxa"/>
+            <w:tcW w:w="627" w:type="dxa"/>
             <w:tcBorders>
               <w:top w:val="single" w:sz="6" w:space="0" w:color="000000"/>
               <w:left w:val="single" w:sz="6" w:space="0" w:color="000000"/>
@@ -11045,7 +11082,7 @@
         </w:tc>
         <w:tc>
           <w:tcPr>
-            <w:tcW w:w="624" w:type="dxa"/>
+            <w:tcW w:w="625" w:type="dxa"/>
             <w:tcBorders>
               <w:top w:val="single" w:sz="6" w:space="0" w:color="000000"/>
               <w:left w:val="single" w:sz="6" w:space="0" w:color="000000"/>
@@ -11246,7 +11283,7 @@
         </w:tc>
         <w:tc>
           <w:tcPr>
-            <w:tcW w:w="478" w:type="dxa"/>
+            <w:tcW w:w="476" w:type="dxa"/>
             <w:tcBorders>
               <w:top w:val="single" w:sz="6" w:space="0" w:color="000000"/>
               <w:left w:val="single" w:sz="6" w:space="0" w:color="000000"/>
@@ -11285,7 +11322,7 @@
         </w:trPr>
         <w:tc>
           <w:tcPr>
-            <w:tcW w:w="338" w:type="dxa"/>
+            <w:tcW w:w="337" w:type="dxa"/>
             <w:tcBorders>
               <w:left w:val="single" w:sz="6" w:space="0" w:color="000000"/>
             </w:tcBorders>
@@ -11313,7 +11350,7 @@
         </w:tc>
         <w:tc>
           <w:tcPr>
-            <w:tcW w:w="1078" w:type="dxa"/>
+            <w:tcW w:w="1079" w:type="dxa"/>
             <w:tcBorders>
               <w:left w:val="single" w:sz="6" w:space="0" w:color="000000"/>
               <w:right w:val="single" w:sz="6" w:space="0" w:color="000000"/>
@@ -11376,7 +11413,7 @@
         </w:tc>
         <w:tc>
           <w:tcPr>
-            <w:tcW w:w="626" w:type="dxa"/>
+            <w:tcW w:w="627" w:type="dxa"/>
             <w:tcBorders>
               <w:left w:val="single" w:sz="6" w:space="0" w:color="000000"/>
               <w:right w:val="single" w:sz="6" w:space="0" w:color="000000"/>
@@ -11563,7 +11600,7 @@
         </w:tc>
         <w:tc>
           <w:tcPr>
-            <w:tcW w:w="624" w:type="dxa"/>
+            <w:tcW w:w="625" w:type="dxa"/>
             <w:tcBorders>
               <w:left w:val="single" w:sz="6" w:space="0" w:color="000000"/>
               <w:right w:val="single" w:sz="6" w:space="0" w:color="000000"/>
@@ -11749,7 +11786,7 @@
         </w:tc>
         <w:tc>
           <w:tcPr>
-            <w:tcW w:w="478" w:type="dxa"/>
+            <w:tcW w:w="476" w:type="dxa"/>
             <w:tcBorders>
               <w:left w:val="single" w:sz="6" w:space="0" w:color="000000"/>
               <w:right w:val="single" w:sz="6" w:space="0" w:color="000000"/>
@@ -11786,7 +11823,7 @@
         </w:trPr>
         <w:tc>
           <w:tcPr>
-            <w:tcW w:w="338" w:type="dxa"/>
+            <w:tcW w:w="337" w:type="dxa"/>
             <w:tcBorders>
               <w:top w:val="single" w:sz="6" w:space="0" w:color="000000"/>
               <w:left w:val="single" w:sz="6" w:space="0" w:color="000000"/>
@@ -11816,7 +11853,7 @@
         </w:tc>
         <w:tc>
           <w:tcPr>
-            <w:tcW w:w="1078" w:type="dxa"/>
+            <w:tcW w:w="1079" w:type="dxa"/>
             <w:tcBorders>
               <w:top w:val="single" w:sz="6" w:space="0" w:color="000000"/>
               <w:left w:val="single" w:sz="6" w:space="0" w:color="000000"/>
@@ -11884,7 +11921,7 @@
         </w:tc>
         <w:tc>
           <w:tcPr>
-            <w:tcW w:w="626" w:type="dxa"/>
+            <w:tcW w:w="627" w:type="dxa"/>
             <w:tcBorders>
               <w:top w:val="single" w:sz="6" w:space="0" w:color="000000"/>
               <w:left w:val="single" w:sz="6" w:space="0" w:color="000000"/>
@@ -12086,7 +12123,7 @@
         </w:tc>
         <w:tc>
           <w:tcPr>
-            <w:tcW w:w="624" w:type="dxa"/>
+            <w:tcW w:w="625" w:type="dxa"/>
             <w:tcBorders>
               <w:top w:val="single" w:sz="6" w:space="0" w:color="000000"/>
               <w:left w:val="single" w:sz="6" w:space="0" w:color="000000"/>
@@ -12287,7 +12324,7 @@
         </w:tc>
         <w:tc>
           <w:tcPr>
-            <w:tcW w:w="478" w:type="dxa"/>
+            <w:tcW w:w="476" w:type="dxa"/>
             <w:tcBorders>
               <w:top w:val="single" w:sz="6" w:space="0" w:color="000000"/>
               <w:left w:val="single" w:sz="6" w:space="0" w:color="000000"/>
@@ -12326,7 +12363,7 @@
         </w:trPr>
         <w:tc>
           <w:tcPr>
-            <w:tcW w:w="338" w:type="dxa"/>
+            <w:tcW w:w="337" w:type="dxa"/>
             <w:tcBorders>
               <w:left w:val="single" w:sz="6" w:space="0" w:color="000000"/>
             </w:tcBorders>
@@ -12354,7 +12391,7 @@
         </w:tc>
         <w:tc>
           <w:tcPr>
-            <w:tcW w:w="1078" w:type="dxa"/>
+            <w:tcW w:w="1079" w:type="dxa"/>
             <w:tcBorders>
               <w:left w:val="single" w:sz="6" w:space="0" w:color="000000"/>
               <w:right w:val="single" w:sz="6" w:space="0" w:color="000000"/>
@@ -12417,7 +12454,7 @@
         </w:tc>
         <w:tc>
           <w:tcPr>
-            <w:tcW w:w="626" w:type="dxa"/>
+            <w:tcW w:w="627" w:type="dxa"/>
             <w:tcBorders>
               <w:left w:val="single" w:sz="6" w:space="0" w:color="000000"/>
               <w:right w:val="single" w:sz="6" w:space="0" w:color="000000"/>
@@ -12604,7 +12641,7 @@
         </w:tc>
         <w:tc>
           <w:tcPr>
-            <w:tcW w:w="624" w:type="dxa"/>
+            <w:tcW w:w="625" w:type="dxa"/>
             <w:tcBorders>
               <w:left w:val="single" w:sz="6" w:space="0" w:color="000000"/>
               <w:right w:val="single" w:sz="6" w:space="0" w:color="000000"/>
@@ -12790,7 +12827,7 @@
         </w:tc>
         <w:tc>
           <w:tcPr>
-            <w:tcW w:w="478" w:type="dxa"/>
+            <w:tcW w:w="476" w:type="dxa"/>
             <w:tcBorders>
               <w:left w:val="single" w:sz="6" w:space="0" w:color="000000"/>
               <w:right w:val="single" w:sz="6" w:space="0" w:color="000000"/>
@@ -12827,7 +12864,7 @@
         </w:trPr>
         <w:tc>
           <w:tcPr>
-            <w:tcW w:w="338" w:type="dxa"/>
+            <w:tcW w:w="337" w:type="dxa"/>
             <w:tcBorders>
               <w:top w:val="single" w:sz="6" w:space="0" w:color="000000"/>
               <w:left w:val="single" w:sz="6" w:space="0" w:color="000000"/>
@@ -12857,7 +12894,7 @@
         </w:tc>
         <w:tc>
           <w:tcPr>
-            <w:tcW w:w="1078" w:type="dxa"/>
+            <w:tcW w:w="1079" w:type="dxa"/>
             <w:tcBorders>
               <w:top w:val="single" w:sz="6" w:space="0" w:color="000000"/>
               <w:left w:val="single" w:sz="6" w:space="0" w:color="000000"/>
@@ -12925,7 +12962,7 @@
         </w:tc>
         <w:tc>
           <w:tcPr>
-            <w:tcW w:w="626" w:type="dxa"/>
+            <w:tcW w:w="627" w:type="dxa"/>
             <w:tcBorders>
               <w:top w:val="single" w:sz="6" w:space="0" w:color="000000"/>
               <w:left w:val="single" w:sz="6" w:space="0" w:color="000000"/>
@@ -13127,7 +13164,7 @@
         </w:tc>
         <w:tc>
           <w:tcPr>
-            <w:tcW w:w="624" w:type="dxa"/>
+            <w:tcW w:w="625" w:type="dxa"/>
             <w:tcBorders>
               <w:top w:val="single" w:sz="6" w:space="0" w:color="000000"/>
               <w:left w:val="single" w:sz="6" w:space="0" w:color="000000"/>
@@ -13328,7 +13365,7 @@
         </w:tc>
         <w:tc>
           <w:tcPr>
-            <w:tcW w:w="478" w:type="dxa"/>
+            <w:tcW w:w="476" w:type="dxa"/>
             <w:tcBorders>
               <w:top w:val="single" w:sz="6" w:space="0" w:color="000000"/>
               <w:left w:val="single" w:sz="6" w:space="0" w:color="000000"/>
@@ -13367,7 +13404,7 @@
         </w:trPr>
         <w:tc>
           <w:tcPr>
-            <w:tcW w:w="338" w:type="dxa"/>
+            <w:tcW w:w="337" w:type="dxa"/>
             <w:tcBorders>
               <w:left w:val="single" w:sz="6" w:space="0" w:color="000000"/>
             </w:tcBorders>
@@ -13395,7 +13432,7 @@
         </w:tc>
         <w:tc>
           <w:tcPr>
-            <w:tcW w:w="1078" w:type="dxa"/>
+            <w:tcW w:w="1079" w:type="dxa"/>
             <w:tcBorders>
               <w:left w:val="single" w:sz="6" w:space="0" w:color="000000"/>
               <w:right w:val="single" w:sz="6" w:space="0" w:color="000000"/>
@@ -13458,7 +13495,7 @@
         </w:tc>
         <w:tc>
           <w:tcPr>
-            <w:tcW w:w="626" w:type="dxa"/>
+            <w:tcW w:w="627" w:type="dxa"/>
             <w:tcBorders>
               <w:left w:val="single" w:sz="6" w:space="0" w:color="000000"/>
               <w:right w:val="single" w:sz="6" w:space="0" w:color="000000"/>
@@ -13645,7 +13682,7 @@
         </w:tc>
         <w:tc>
           <w:tcPr>
-            <w:tcW w:w="624" w:type="dxa"/>
+            <w:tcW w:w="625" w:type="dxa"/>
             <w:tcBorders>
               <w:left w:val="single" w:sz="6" w:space="0" w:color="000000"/>
               <w:right w:val="single" w:sz="6" w:space="0" w:color="000000"/>
@@ -13831,7 +13868,7 @@
         </w:tc>
         <w:tc>
           <w:tcPr>
-            <w:tcW w:w="478" w:type="dxa"/>
+            <w:tcW w:w="476" w:type="dxa"/>
             <w:tcBorders>
               <w:left w:val="single" w:sz="6" w:space="0" w:color="000000"/>
               <w:right w:val="single" w:sz="6" w:space="0" w:color="000000"/>
@@ -13868,7 +13905,7 @@
         </w:trPr>
         <w:tc>
           <w:tcPr>
-            <w:tcW w:w="338" w:type="dxa"/>
+            <w:tcW w:w="337" w:type="dxa"/>
             <w:tcBorders>
               <w:top w:val="single" w:sz="6" w:space="0" w:color="000000"/>
               <w:left w:val="single" w:sz="6" w:space="0" w:color="000000"/>
@@ -13898,7 +13935,7 @@
         </w:tc>
         <w:tc>
           <w:tcPr>
-            <w:tcW w:w="1078" w:type="dxa"/>
+            <w:tcW w:w="1079" w:type="dxa"/>
             <w:tcBorders>
               <w:top w:val="single" w:sz="6" w:space="0" w:color="000000"/>
               <w:left w:val="single" w:sz="6" w:space="0" w:color="000000"/>
@@ -13966,7 +14003,7 @@
         </w:tc>
         <w:tc>
           <w:tcPr>
-            <w:tcW w:w="626" w:type="dxa"/>
+            <w:tcW w:w="627" w:type="dxa"/>
             <w:tcBorders>
               <w:top w:val="single" w:sz="6" w:space="0" w:color="000000"/>
               <w:left w:val="single" w:sz="6" w:space="0" w:color="000000"/>
@@ -14168,7 +14205,7 @@
         </w:tc>
         <w:tc>
           <w:tcPr>
-            <w:tcW w:w="624" w:type="dxa"/>
+            <w:tcW w:w="625" w:type="dxa"/>
             <w:tcBorders>
               <w:top w:val="single" w:sz="6" w:space="0" w:color="000000"/>
               <w:left w:val="single" w:sz="6" w:space="0" w:color="000000"/>
@@ -14369,7 +14406,7 @@
         </w:tc>
         <w:tc>
           <w:tcPr>
-            <w:tcW w:w="478" w:type="dxa"/>
+            <w:tcW w:w="476" w:type="dxa"/>
             <w:tcBorders>
               <w:top w:val="single" w:sz="6" w:space="0" w:color="000000"/>
               <w:left w:val="single" w:sz="6" w:space="0" w:color="000000"/>
@@ -14408,7 +14445,7 @@
         </w:trPr>
         <w:tc>
           <w:tcPr>
-            <w:tcW w:w="338" w:type="dxa"/>
+            <w:tcW w:w="337" w:type="dxa"/>
             <w:tcBorders>
               <w:left w:val="single" w:sz="6" w:space="0" w:color="000000"/>
             </w:tcBorders>
@@ -14436,7 +14473,7 @@
         </w:tc>
         <w:tc>
           <w:tcPr>
-            <w:tcW w:w="1078" w:type="dxa"/>
+            <w:tcW w:w="1079" w:type="dxa"/>
             <w:tcBorders>
               <w:left w:val="single" w:sz="6" w:space="0" w:color="000000"/>
               <w:right w:val="single" w:sz="6" w:space="0" w:color="000000"/>
@@ -14499,7 +14536,7 @@
         </w:tc>
         <w:tc>
           <w:tcPr>
-            <w:tcW w:w="626" w:type="dxa"/>
+            <w:tcW w:w="627" w:type="dxa"/>
             <w:tcBorders>
               <w:left w:val="single" w:sz="6" w:space="0" w:color="000000"/>
               <w:right w:val="single" w:sz="6" w:space="0" w:color="000000"/>
@@ -14686,7 +14723,7 @@
         </w:tc>
         <w:tc>
           <w:tcPr>
-            <w:tcW w:w="624" w:type="dxa"/>
+            <w:tcW w:w="625" w:type="dxa"/>
             <w:tcBorders>
               <w:left w:val="single" w:sz="6" w:space="0" w:color="000000"/>
               <w:right w:val="single" w:sz="6" w:space="0" w:color="000000"/>
@@ -14872,7 +14909,7 @@
         </w:tc>
         <w:tc>
           <w:tcPr>
-            <w:tcW w:w="478" w:type="dxa"/>
+            <w:tcW w:w="476" w:type="dxa"/>
             <w:tcBorders>
               <w:left w:val="single" w:sz="6" w:space="0" w:color="000000"/>
               <w:right w:val="single" w:sz="6" w:space="0" w:color="000000"/>
@@ -14909,7 +14946,7 @@
         </w:trPr>
         <w:tc>
           <w:tcPr>
-            <w:tcW w:w="338" w:type="dxa"/>
+            <w:tcW w:w="337" w:type="dxa"/>
             <w:tcBorders>
               <w:top w:val="single" w:sz="6" w:space="0" w:color="000000"/>
               <w:left w:val="single" w:sz="6" w:space="0" w:color="000000"/>
@@ -14939,7 +14976,7 @@
         </w:tc>
         <w:tc>
           <w:tcPr>
-            <w:tcW w:w="1078" w:type="dxa"/>
+            <w:tcW w:w="1079" w:type="dxa"/>
             <w:tcBorders>
               <w:top w:val="single" w:sz="6" w:space="0" w:color="000000"/>
               <w:left w:val="single" w:sz="6" w:space="0" w:color="000000"/>
@@ -15007,7 +15044,7 @@
         </w:tc>
         <w:tc>
           <w:tcPr>
-            <w:tcW w:w="626" w:type="dxa"/>
+            <w:tcW w:w="627" w:type="dxa"/>
             <w:tcBorders>
               <w:top w:val="single" w:sz="6" w:space="0" w:color="000000"/>
               <w:left w:val="single" w:sz="6" w:space="0" w:color="000000"/>
@@ -15209,7 +15246,7 @@
         </w:tc>
         <w:tc>
           <w:tcPr>
-            <w:tcW w:w="624" w:type="dxa"/>
+            <w:tcW w:w="625" w:type="dxa"/>
             <w:tcBorders>
               <w:top w:val="single" w:sz="6" w:space="0" w:color="000000"/>
               <w:left w:val="single" w:sz="6" w:space="0" w:color="000000"/>
@@ -15410,7 +15447,7 @@
         </w:tc>
         <w:tc>
           <w:tcPr>
-            <w:tcW w:w="478" w:type="dxa"/>
+            <w:tcW w:w="476" w:type="dxa"/>
             <w:tcBorders>
               <w:top w:val="single" w:sz="6" w:space="0" w:color="000000"/>
               <w:left w:val="single" w:sz="6" w:space="0" w:color="000000"/>
@@ -15449,7 +15486,7 @@
         </w:trPr>
         <w:tc>
           <w:tcPr>
-            <w:tcW w:w="338" w:type="dxa"/>
+            <w:tcW w:w="337" w:type="dxa"/>
             <w:tcBorders>
               <w:left w:val="single" w:sz="6" w:space="0" w:color="000000"/>
             </w:tcBorders>
@@ -15477,7 +15514,7 @@
         </w:tc>
         <w:tc>
           <w:tcPr>
-            <w:tcW w:w="1078" w:type="dxa"/>
+            <w:tcW w:w="1079" w:type="dxa"/>
             <w:tcBorders>
               <w:left w:val="single" w:sz="6" w:space="0" w:color="000000"/>
               <w:right w:val="single" w:sz="6" w:space="0" w:color="000000"/>
@@ -15540,7 +15577,7 @@
         </w:tc>
         <w:tc>
           <w:tcPr>
-            <w:tcW w:w="626" w:type="dxa"/>
+            <w:tcW w:w="627" w:type="dxa"/>
             <w:tcBorders>
               <w:left w:val="single" w:sz="6" w:space="0" w:color="000000"/>
               <w:right w:val="single" w:sz="6" w:space="0" w:color="000000"/>
@@ -15727,7 +15764,7 @@
         </w:tc>
         <w:tc>
           <w:tcPr>
-            <w:tcW w:w="624" w:type="dxa"/>
+            <w:tcW w:w="625" w:type="dxa"/>
             <w:tcBorders>
               <w:left w:val="single" w:sz="6" w:space="0" w:color="000000"/>
               <w:right w:val="single" w:sz="6" w:space="0" w:color="000000"/>
@@ -15913,7 +15950,7 @@
         </w:tc>
         <w:tc>
           <w:tcPr>
-            <w:tcW w:w="478" w:type="dxa"/>
+            <w:tcW w:w="476" w:type="dxa"/>
             <w:tcBorders>
               <w:left w:val="single" w:sz="6" w:space="0" w:color="000000"/>
               <w:right w:val="single" w:sz="6" w:space="0" w:color="000000"/>
@@ -15950,7 +15987,7 @@
         </w:trPr>
         <w:tc>
           <w:tcPr>
-            <w:tcW w:w="338" w:type="dxa"/>
+            <w:tcW w:w="337" w:type="dxa"/>
             <w:tcBorders>
               <w:top w:val="single" w:sz="6" w:space="0" w:color="000000"/>
               <w:left w:val="single" w:sz="6" w:space="0" w:color="000000"/>
@@ -15980,7 +16017,7 @@
         </w:tc>
         <w:tc>
           <w:tcPr>
-            <w:tcW w:w="1078" w:type="dxa"/>
+            <w:tcW w:w="1079" w:type="dxa"/>
             <w:tcBorders>
               <w:top w:val="single" w:sz="6" w:space="0" w:color="000000"/>
               <w:left w:val="single" w:sz="6" w:space="0" w:color="000000"/>
@@ -16048,7 +16085,7 @@
         </w:tc>
         <w:tc>
           <w:tcPr>
-            <w:tcW w:w="626" w:type="dxa"/>
+            <w:tcW w:w="627" w:type="dxa"/>
             <w:tcBorders>
               <w:top w:val="single" w:sz="6" w:space="0" w:color="000000"/>
               <w:left w:val="single" w:sz="6" w:space="0" w:color="000000"/>
@@ -16250,7 +16287,7 @@
         </w:tc>
         <w:tc>
           <w:tcPr>
-            <w:tcW w:w="624" w:type="dxa"/>
+            <w:tcW w:w="625" w:type="dxa"/>
             <w:tcBorders>
               <w:top w:val="single" w:sz="6" w:space="0" w:color="000000"/>
               <w:left w:val="single" w:sz="6" w:space="0" w:color="000000"/>
@@ -16451,7 +16488,7 @@
         </w:tc>
         <w:tc>
           <w:tcPr>
-            <w:tcW w:w="478" w:type="dxa"/>
+            <w:tcW w:w="476" w:type="dxa"/>
             <w:tcBorders>
               <w:top w:val="single" w:sz="6" w:space="0" w:color="000000"/>
               <w:left w:val="single" w:sz="6" w:space="0" w:color="000000"/>
@@ -16490,7 +16527,7 @@
         </w:trPr>
         <w:tc>
           <w:tcPr>
-            <w:tcW w:w="338" w:type="dxa"/>
+            <w:tcW w:w="337" w:type="dxa"/>
             <w:tcBorders>
               <w:left w:val="single" w:sz="6" w:space="0" w:color="000000"/>
             </w:tcBorders>
@@ -16518,7 +16555,7 @@
         </w:tc>
         <w:tc>
           <w:tcPr>
-            <w:tcW w:w="1078" w:type="dxa"/>
+            <w:tcW w:w="1079" w:type="dxa"/>
             <w:tcBorders>
               <w:left w:val="single" w:sz="6" w:space="0" w:color="000000"/>
               <w:right w:val="single" w:sz="6" w:space="0" w:color="000000"/>
@@ -16579,7 +16616,7 @@
         </w:tc>
         <w:tc>
           <w:tcPr>
-            <w:tcW w:w="626" w:type="dxa"/>
+            <w:tcW w:w="627" w:type="dxa"/>
             <w:tcBorders>
               <w:left w:val="single" w:sz="6" w:space="0" w:color="000000"/>
               <w:right w:val="single" w:sz="6" w:space="0" w:color="000000"/>
@@ -16762,7 +16799,7 @@
         </w:tc>
         <w:tc>
           <w:tcPr>
-            <w:tcW w:w="624" w:type="dxa"/>
+            <w:tcW w:w="625" w:type="dxa"/>
             <w:tcBorders>
               <w:left w:val="single" w:sz="6" w:space="0" w:color="000000"/>
               <w:right w:val="single" w:sz="6" w:space="0" w:color="000000"/>
@@ -16945,7 +16982,7 @@
         </w:tc>
         <w:tc>
           <w:tcPr>
-            <w:tcW w:w="478" w:type="dxa"/>
+            <w:tcW w:w="476" w:type="dxa"/>
             <w:tcBorders>
               <w:left w:val="single" w:sz="6" w:space="0" w:color="000000"/>
               <w:right w:val="single" w:sz="6" w:space="0" w:color="000000"/>
@@ -16981,7 +17018,7 @@
         </w:trPr>
         <w:tc>
           <w:tcPr>
-            <w:tcW w:w="338" w:type="dxa"/>
+            <w:tcW w:w="337" w:type="dxa"/>
             <w:tcBorders>
               <w:top w:val="single" w:sz="6" w:space="0" w:color="000000"/>
               <w:left w:val="single" w:sz="6" w:space="0" w:color="000000"/>
@@ -17011,7 +17048,7 @@
         </w:tc>
         <w:tc>
           <w:tcPr>
-            <w:tcW w:w="1078" w:type="dxa"/>
+            <w:tcW w:w="1079" w:type="dxa"/>
             <w:tcBorders>
               <w:top w:val="single" w:sz="6" w:space="0" w:color="000000"/>
               <w:left w:val="single" w:sz="6" w:space="0" w:color="000000"/>
@@ -17077,7 +17114,7 @@
         </w:tc>
         <w:tc>
           <w:tcPr>
-            <w:tcW w:w="626" w:type="dxa"/>
+            <w:tcW w:w="627" w:type="dxa"/>
             <w:tcBorders>
               <w:top w:val="single" w:sz="6" w:space="0" w:color="000000"/>
               <w:left w:val="single" w:sz="6" w:space="0" w:color="000000"/>
@@ -17275,7 +17312,7 @@
         </w:tc>
         <w:tc>
           <w:tcPr>
-            <w:tcW w:w="624" w:type="dxa"/>
+            <w:tcW w:w="625" w:type="dxa"/>
             <w:tcBorders>
               <w:top w:val="single" w:sz="6" w:space="0" w:color="000000"/>
               <w:left w:val="single" w:sz="6" w:space="0" w:color="000000"/>
@@ -17473,7 +17510,7 @@
         </w:tc>
         <w:tc>
           <w:tcPr>
-            <w:tcW w:w="478" w:type="dxa"/>
+            <w:tcW w:w="476" w:type="dxa"/>
             <w:tcBorders>
               <w:top w:val="single" w:sz="6" w:space="0" w:color="000000"/>
               <w:left w:val="single" w:sz="6" w:space="0" w:color="000000"/>
@@ -17890,8 +17927,8 @@
       </w:tblPr>
       <w:tblGrid>
         <w:gridCol w:w="4960"/>
-        <w:gridCol w:w="283"/>
-        <w:gridCol w:w="1876"/>
+        <w:gridCol w:w="282"/>
+        <w:gridCol w:w="1877"/>
         <w:gridCol w:w="981"/>
         <w:gridCol w:w="2023"/>
       </w:tblGrid>
@@ -18037,7 +18074,7 @@
         </w:tc>
         <w:tc>
           <w:tcPr>
-            <w:tcW w:w="283" w:type="dxa"/>
+            <w:tcW w:w="282" w:type="dxa"/>
             <w:tcBorders/>
           </w:tcPr>
           <w:p>
@@ -18059,7 +18096,7 @@
         </w:tc>
         <w:tc>
           <w:tcPr>
-            <w:tcW w:w="1876" w:type="dxa"/>
+            <w:tcW w:w="1877" w:type="dxa"/>
             <w:tcBorders>
               <w:top w:val="single" w:sz="4" w:space="0" w:color="000000"/>
               <w:left w:val="single" w:sz="4" w:space="0" w:color="000000"/>
@@ -18276,7 +18313,7 @@
         </w:tc>
         <w:tc>
           <w:tcPr>
-            <w:tcW w:w="283" w:type="dxa"/>
+            <w:tcW w:w="282" w:type="dxa"/>
             <w:tcBorders/>
           </w:tcPr>
           <w:p>
@@ -18298,7 +18335,7 @@
         </w:tc>
         <w:tc>
           <w:tcPr>
-            <w:tcW w:w="1876" w:type="dxa"/>
+            <w:tcW w:w="1877" w:type="dxa"/>
             <w:tcBorders>
               <w:top w:val="single" w:sz="4" w:space="0" w:color="000000"/>
               <w:left w:val="single" w:sz="4" w:space="0" w:color="000000"/>
@@ -19145,18 +19182,18 @@
         <w:tblLook w:val="0000"/>
       </w:tblPr>
       <w:tblGrid>
-        <w:gridCol w:w="1274"/>
-        <w:gridCol w:w="1420"/>
-        <w:gridCol w:w="1415"/>
+        <w:gridCol w:w="1273"/>
+        <w:gridCol w:w="1421"/>
+        <w:gridCol w:w="1414"/>
         <w:gridCol w:w="2421"/>
-        <w:gridCol w:w="1420"/>
+        <w:gridCol w:w="1421"/>
         <w:gridCol w:w="2256"/>
       </w:tblGrid>
       <w:tr>
         <w:trPr/>
         <w:tc>
           <w:tcPr>
-            <w:tcW w:w="1274" w:type="dxa"/>
+            <w:tcW w:w="1273" w:type="dxa"/>
             <w:tcBorders/>
           </w:tcPr>
           <w:p>
@@ -19176,7 +19213,7 @@
         </w:tc>
         <w:tc>
           <w:tcPr>
-            <w:tcW w:w="8932" w:type="dxa"/>
+            <w:tcW w:w="8933" w:type="dxa"/>
             <w:gridSpan w:val="5"/>
             <w:tcBorders>
               <w:bottom w:val="single" w:sz="6" w:space="0" w:color="000000"/>
@@ -19192,7 +19229,9 @@
               </w:rPr>
             </w:pPr>
             <w:r>
-              <w:rPr/>
+              <w:rPr>
+                <w:sz w:val="16"/>
+              </w:rPr>
             </w:r>
           </w:p>
         </w:tc>
@@ -19246,7 +19285,7 @@
         </w:tc>
         <w:tc>
           <w:tcPr>
-            <w:tcW w:w="1415" w:type="dxa"/>
+            <w:tcW w:w="1414" w:type="dxa"/>
             <w:tcBorders>
               <w:bottom w:val="single" w:sz="4" w:space="0" w:color="000000"/>
             </w:tcBorders>
@@ -19292,7 +19331,7 @@
         </w:tc>
         <w:tc>
           <w:tcPr>
-            <w:tcW w:w="1420" w:type="dxa"/>
+            <w:tcW w:w="1421" w:type="dxa"/>
             <w:tcBorders>
               <w:bottom w:val="single" w:sz="4" w:space="0" w:color="000000"/>
             </w:tcBorders>
@@ -19362,7 +19401,7 @@
         </w:tc>
         <w:tc>
           <w:tcPr>
-            <w:tcW w:w="1415" w:type="dxa"/>
+            <w:tcW w:w="1414" w:type="dxa"/>
             <w:tcBorders>
               <w:top w:val="single" w:sz="4" w:space="0" w:color="000000"/>
               <w:bottom w:val="single" w:sz="6" w:space="0" w:color="000000"/>
@@ -19401,13 +19440,15 @@
               </w:rPr>
             </w:pPr>
             <w:r>
-              <w:rPr/>
-            </w:r>
-          </w:p>
-        </w:tc>
-        <w:tc>
-          <w:tcPr>
-            <w:tcW w:w="1420" w:type="dxa"/>
+              <w:rPr>
+                <w:i/>
+              </w:rPr>
+            </w:r>
+          </w:p>
+        </w:tc>
+        <w:tc>
+          <w:tcPr>
+            <w:tcW w:w="1421" w:type="dxa"/>
             <w:tcBorders>
               <w:top w:val="single" w:sz="4" w:space="0" w:color="000000"/>
               <w:bottom w:val="single" w:sz="6" w:space="0" w:color="000000"/>
@@ -19447,7 +19488,10 @@
               </w:rPr>
             </w:pPr>
             <w:r>
-              <w:rPr/>
+              <w:rPr>
+                <w:i/>
+                <w:lang w:val="en-US"/>
+              </w:rPr>
             </w:r>
           </w:p>
         </w:tc>
@@ -19543,7 +19587,7 @@
         </w:tc>
         <w:tc>
           <w:tcPr>
-            <w:tcW w:w="1415" w:type="dxa"/>
+            <w:tcW w:w="1414" w:type="dxa"/>
             <w:tcBorders>
               <w:bottom w:val="single" w:sz="6" w:space="0" w:color="000000"/>
             </w:tcBorders>
@@ -19566,7 +19610,7 @@
         </w:tc>
         <w:tc>
           <w:tcPr>
-            <w:tcW w:w="6097" w:type="dxa"/>
+            <w:tcW w:w="6098" w:type="dxa"/>
             <w:gridSpan w:val="3"/>
             <w:tcBorders>
               <w:bottom w:val="single" w:sz="6" w:space="0" w:color="000000"/>

</xml_diff>